<commit_message>
bags without check remont
</commit_message>
<xml_diff>
--- a/templates/docx/surface.docx
+++ b/templates/docx/surface.docx
@@ -150,7 +150,7 @@
       <w:tblPr>
         <w:tblW w:w="9645" w:type="dxa"/>
         <w:jc w:val="left"/>
-        <w:tblInd w:w="55" w:type="dxa"/>
+        <w:tblInd w:w="53" w:type="dxa"/>
         <w:tblBorders>
           <w:top w:val="single" w:sz="2" w:space="0" w:color="FFFFFF"/>
           <w:left w:val="single" w:sz="2" w:space="0" w:color="FFFFFF"/>
@@ -161,20 +161,20 @@
         </w:tblBorders>
         <w:tblCellMar>
           <w:top w:w="55" w:type="dxa"/>
-          <w:left w:w="54" w:type="dxa"/>
+          <w:left w:w="51" w:type="dxa"/>
           <w:bottom w:w="55" w:type="dxa"/>
           <w:right w:w="55" w:type="dxa"/>
         </w:tblCellMar>
       </w:tblPr>
       <w:tblGrid>
         <w:gridCol w:w="7140"/>
-        <w:gridCol w:w="2505"/>
+        <w:gridCol w:w="2504"/>
       </w:tblGrid>
       <w:tr>
         <w:trPr/>
         <w:tc>
           <w:tcPr>
-            <w:tcW w:w="9645" w:type="dxa"/>
+            <w:tcW w:w="9644" w:type="dxa"/>
             <w:gridSpan w:val="2"/>
             <w:tcBorders>
               <w:top w:val="single" w:sz="2" w:space="0" w:color="FFFFFF"/>
@@ -186,7 +186,7 @@
             </w:tcBorders>
             <w:shd w:fill="auto" w:val="clear"/>
             <w:tcMar>
-              <w:left w:w="54" w:type="dxa"/>
+              <w:left w:w="51" w:type="dxa"/>
             </w:tcMar>
           </w:tcPr>
           <w:p>
@@ -222,13 +222,16 @@
           <w:tcPr>
             <w:tcW w:w="7140" w:type="dxa"/>
             <w:tcBorders>
+              <w:top w:val="single" w:sz="2" w:space="0" w:color="FFFFFF"/>
               <w:left w:val="single" w:sz="2" w:space="0" w:color="FFFFFF"/>
               <w:bottom w:val="single" w:sz="2" w:space="0" w:color="FFFFFF"/>
+              <w:right w:val="single" w:sz="2" w:space="0" w:color="FFFFFF"/>
               <w:insideH w:val="single" w:sz="2" w:space="0" w:color="FFFFFF"/>
+              <w:insideV w:val="single" w:sz="2" w:space="0" w:color="FFFFFF"/>
             </w:tcBorders>
             <w:shd w:fill="auto" w:val="clear"/>
             <w:tcMar>
-              <w:left w:w="54" w:type="dxa"/>
+              <w:left w:w="51" w:type="dxa"/>
             </w:tcMar>
           </w:tcPr>
           <w:p>
@@ -249,8 +252,9 @@
         </w:tc>
         <w:tc>
           <w:tcPr>
-            <w:tcW w:w="2505" w:type="dxa"/>
+            <w:tcW w:w="2504" w:type="dxa"/>
             <w:tcBorders>
+              <w:top w:val="single" w:sz="2" w:space="0" w:color="FFFFFF"/>
               <w:left w:val="single" w:sz="2" w:space="0" w:color="FFFFFF"/>
               <w:bottom w:val="single" w:sz="2" w:space="0" w:color="FFFFFF"/>
               <w:right w:val="single" w:sz="2" w:space="0" w:color="FFFFFF"/>
@@ -259,7 +263,7 @@
             </w:tcBorders>
             <w:shd w:fill="auto" w:val="clear"/>
             <w:tcMar>
-              <w:left w:w="54" w:type="dxa"/>
+              <w:left w:w="51" w:type="dxa"/>
             </w:tcMar>
           </w:tcPr>
           <w:p>
@@ -285,13 +289,16 @@
           <w:tcPr>
             <w:tcW w:w="7140" w:type="dxa"/>
             <w:tcBorders>
+              <w:top w:val="single" w:sz="2" w:space="0" w:color="FFFFFF"/>
               <w:left w:val="single" w:sz="2" w:space="0" w:color="FFFFFF"/>
               <w:bottom w:val="single" w:sz="2" w:space="0" w:color="FFFFFF"/>
+              <w:right w:val="single" w:sz="2" w:space="0" w:color="FFFFFF"/>
               <w:insideH w:val="single" w:sz="2" w:space="0" w:color="FFFFFF"/>
+              <w:insideV w:val="single" w:sz="2" w:space="0" w:color="FFFFFF"/>
             </w:tcBorders>
             <w:shd w:fill="auto" w:val="clear"/>
             <w:tcMar>
-              <w:left w:w="54" w:type="dxa"/>
+              <w:left w:w="51" w:type="dxa"/>
             </w:tcMar>
           </w:tcPr>
           <w:p>
@@ -312,8 +319,9 @@
         </w:tc>
         <w:tc>
           <w:tcPr>
-            <w:tcW w:w="2505" w:type="dxa"/>
+            <w:tcW w:w="2504" w:type="dxa"/>
             <w:tcBorders>
+              <w:top w:val="single" w:sz="2" w:space="0" w:color="FFFFFF"/>
               <w:left w:val="single" w:sz="2" w:space="0" w:color="FFFFFF"/>
               <w:bottom w:val="single" w:sz="2" w:space="0" w:color="FFFFFF"/>
               <w:right w:val="single" w:sz="2" w:space="0" w:color="FFFFFF"/>
@@ -322,7 +330,7 @@
             </w:tcBorders>
             <w:shd w:fill="auto" w:val="clear"/>
             <w:tcMar>
-              <w:left w:w="54" w:type="dxa"/>
+              <w:left w:w="51" w:type="dxa"/>
             </w:tcMar>
           </w:tcPr>
           <w:p>
@@ -363,6 +371,222 @@
     </w:p>
     <w:p>
       <w:pPr>
+        <w:pStyle w:val="Normal"/>
+        <w:tabs>
+          <w:tab w:val="left" w:pos="9471" w:leader="none"/>
+        </w:tabs>
+        <w:spacing w:lineRule="auto" w:line="276"/>
+        <w:ind w:hanging="0"/>
+        <w:rPr>
+          <w:rFonts w:ascii="Bookman Old Style" w:hAnsi="Bookman Old Style" w:cs="Bookman Old Style"/>
+          <w:sz w:val="44"/>
+          <w:szCs w:val="44"/>
+          <w:lang w:val="en-US"/>
+        </w:rPr>
+      </w:pPr>
+      <w:r>
+        <w:rPr>
+          <w:rFonts w:cs="Bookman Old Style" w:ascii="Bookman Old Style" w:hAnsi="Bookman Old Style"/>
+          <w:sz w:val="44"/>
+          <w:szCs w:val="44"/>
+          <w:lang w:val="en-US"/>
+        </w:rPr>
+      </w:r>
+    </w:p>
+    <w:p>
+      <w:pPr>
+        <w:pStyle w:val="Normal"/>
+        <w:tabs>
+          <w:tab w:val="left" w:pos="9471" w:leader="none"/>
+        </w:tabs>
+        <w:spacing w:lineRule="auto" w:line="276"/>
+        <w:ind w:hanging="0"/>
+        <w:rPr>
+          <w:rFonts w:ascii="Bookman Old Style" w:hAnsi="Bookman Old Style" w:cs="Bookman Old Style"/>
+          <w:sz w:val="44"/>
+          <w:szCs w:val="44"/>
+          <w:lang w:val="en-US"/>
+        </w:rPr>
+      </w:pPr>
+      <w:r>
+        <w:rPr>
+          <w:rFonts w:cs="Bookman Old Style" w:ascii="Bookman Old Style" w:hAnsi="Bookman Old Style"/>
+          <w:sz w:val="44"/>
+          <w:szCs w:val="44"/>
+          <w:lang w:val="en-US"/>
+        </w:rPr>
+      </w:r>
+    </w:p>
+    <w:p>
+      <w:pPr>
+        <w:pStyle w:val="Normal"/>
+        <w:tabs>
+          <w:tab w:val="left" w:pos="9471" w:leader="none"/>
+        </w:tabs>
+        <w:spacing w:lineRule="auto" w:line="276"/>
+        <w:ind w:hanging="0"/>
+        <w:rPr>
+          <w:rFonts w:ascii="Bookman Old Style" w:hAnsi="Bookman Old Style" w:cs="Bookman Old Style"/>
+          <w:sz w:val="44"/>
+          <w:szCs w:val="44"/>
+          <w:lang w:val="en-US"/>
+        </w:rPr>
+      </w:pPr>
+      <w:r>
+        <w:rPr>
+          <w:rFonts w:cs="Bookman Old Style" w:ascii="Bookman Old Style" w:hAnsi="Bookman Old Style"/>
+          <w:sz w:val="44"/>
+          <w:szCs w:val="44"/>
+          <w:lang w:val="en-US"/>
+        </w:rPr>
+      </w:r>
+    </w:p>
+    <w:p>
+      <w:pPr>
+        <w:pStyle w:val="Normal"/>
+        <w:tabs>
+          <w:tab w:val="left" w:pos="9471" w:leader="none"/>
+        </w:tabs>
+        <w:spacing w:lineRule="auto" w:line="276"/>
+        <w:ind w:hanging="0"/>
+        <w:rPr>
+          <w:rFonts w:ascii="Bookman Old Style" w:hAnsi="Bookman Old Style" w:cs="Bookman Old Style"/>
+          <w:sz w:val="44"/>
+          <w:szCs w:val="44"/>
+          <w:lang w:val="en-US"/>
+        </w:rPr>
+      </w:pPr>
+      <w:r>
+        <w:rPr>
+          <w:rFonts w:cs="Bookman Old Style" w:ascii="Bookman Old Style" w:hAnsi="Bookman Old Style"/>
+          <w:sz w:val="44"/>
+          <w:szCs w:val="44"/>
+          <w:lang w:val="en-US"/>
+        </w:rPr>
+      </w:r>
+    </w:p>
+    <w:p>
+      <w:pPr>
+        <w:pStyle w:val="Normal"/>
+        <w:tabs>
+          <w:tab w:val="left" w:pos="9471" w:leader="none"/>
+        </w:tabs>
+        <w:spacing w:lineRule="auto" w:line="276"/>
+        <w:ind w:hanging="0"/>
+        <w:rPr>
+          <w:rFonts w:ascii="Bookman Old Style" w:hAnsi="Bookman Old Style" w:cs="Bookman Old Style"/>
+          <w:sz w:val="44"/>
+          <w:szCs w:val="44"/>
+          <w:lang w:val="en-US"/>
+        </w:rPr>
+      </w:pPr>
+      <w:r>
+        <w:rPr>
+          <w:rFonts w:cs="Bookman Old Style" w:ascii="Bookman Old Style" w:hAnsi="Bookman Old Style"/>
+          <w:sz w:val="44"/>
+          <w:szCs w:val="44"/>
+          <w:lang w:val="en-US"/>
+        </w:rPr>
+      </w:r>
+    </w:p>
+    <w:p>
+      <w:pPr>
+        <w:pStyle w:val="Normal"/>
+        <w:tabs>
+          <w:tab w:val="left" w:pos="9471" w:leader="none"/>
+        </w:tabs>
+        <w:spacing w:lineRule="auto" w:line="276"/>
+        <w:ind w:hanging="0"/>
+        <w:rPr>
+          <w:rFonts w:ascii="Bookman Old Style" w:hAnsi="Bookman Old Style" w:cs="Bookman Old Style"/>
+          <w:sz w:val="44"/>
+          <w:szCs w:val="44"/>
+          <w:lang w:val="en-US"/>
+        </w:rPr>
+      </w:pPr>
+      <w:r>
+        <w:rPr>
+          <w:rFonts w:cs="Bookman Old Style" w:ascii="Bookman Old Style" w:hAnsi="Bookman Old Style"/>
+          <w:sz w:val="44"/>
+          <w:szCs w:val="44"/>
+          <w:lang w:val="en-US"/>
+        </w:rPr>
+      </w:r>
+    </w:p>
+    <w:p>
+      <w:pPr>
+        <w:pStyle w:val="Normal"/>
+        <w:tabs>
+          <w:tab w:val="left" w:pos="9471" w:leader="none"/>
+        </w:tabs>
+        <w:spacing w:lineRule="auto" w:line="276"/>
+        <w:ind w:hanging="0"/>
+        <w:rPr>
+          <w:rFonts w:ascii="Bookman Old Style" w:hAnsi="Bookman Old Style" w:cs="Bookman Old Style"/>
+          <w:sz w:val="44"/>
+          <w:szCs w:val="44"/>
+          <w:lang w:val="en-US"/>
+        </w:rPr>
+      </w:pPr>
+      <w:r>
+        <w:rPr>
+          <w:rFonts w:cs="Bookman Old Style" w:ascii="Bookman Old Style" w:hAnsi="Bookman Old Style"/>
+          <w:sz w:val="44"/>
+          <w:szCs w:val="44"/>
+          <w:lang w:val="en-US"/>
+        </w:rPr>
+      </w:r>
+    </w:p>
+    <w:p>
+      <w:pPr>
+        <w:pStyle w:val="Normal"/>
+        <w:tabs>
+          <w:tab w:val="left" w:pos="9471" w:leader="none"/>
+        </w:tabs>
+        <w:spacing w:lineRule="auto" w:line="276"/>
+        <w:ind w:hanging="0"/>
+        <w:rPr>
+          <w:rFonts w:ascii="Bookman Old Style" w:hAnsi="Bookman Old Style" w:cs="Bookman Old Style"/>
+          <w:sz w:val="44"/>
+          <w:szCs w:val="44"/>
+          <w:lang w:val="en-US"/>
+        </w:rPr>
+      </w:pPr>
+      <w:r>
+        <w:rPr>
+          <w:rFonts w:cs="Bookman Old Style" w:ascii="Bookman Old Style" w:hAnsi="Bookman Old Style"/>
+          <w:sz w:val="44"/>
+          <w:szCs w:val="44"/>
+          <w:lang w:val="en-US"/>
+        </w:rPr>
+      </w:r>
+    </w:p>
+    <w:p>
+      <w:pPr>
+        <w:pStyle w:val="Normal"/>
+        <w:tabs>
+          <w:tab w:val="left" w:pos="9471" w:leader="none"/>
+        </w:tabs>
+        <w:spacing w:lineRule="auto" w:line="276"/>
+        <w:ind w:hanging="0"/>
+        <w:rPr>
+          <w:rFonts w:ascii="Bookman Old Style" w:hAnsi="Bookman Old Style" w:cs="Bookman Old Style"/>
+          <w:sz w:val="44"/>
+          <w:szCs w:val="44"/>
+          <w:lang w:val="en-US"/>
+        </w:rPr>
+      </w:pPr>
+      <w:r>
+        <w:rPr>
+          <w:rFonts w:cs="Bookman Old Style" w:ascii="Bookman Old Style" w:hAnsi="Bookman Old Style"/>
+          <w:sz w:val="44"/>
+          <w:szCs w:val="44"/>
+          <w:lang w:val="en-US"/>
+        </w:rPr>
+      </w:r>
+    </w:p>
+    <w:p>
+      <w:pPr>
         <w:pStyle w:val="Style21"/>
         <w:ind w:left="567" w:right="566" w:hanging="0"/>
         <w:jc w:val="center"/>
@@ -382,14 +606,7 @@
         <w:pStyle w:val="Style21"/>
         <w:ind w:left="567" w:right="566" w:hanging="0"/>
         <w:jc w:val="center"/>
-        <w:rPr>
-          <w:rStyle w:val="Style14"/>
-          <w:rFonts w:ascii="Bookman Old Style" w:hAnsi="Bookman Old Style" w:cs="Bookman Old Style"/>
-          <w:color w:val="000000"/>
-          <w:sz w:val="44"/>
-          <w:szCs w:val="44"/>
-          <w:lang w:val="en-US"/>
-        </w:rPr>
+        <w:rPr/>
       </w:pPr>
       <w:r>
         <w:rPr>
@@ -412,18 +629,7 @@
             <w:szCs w:val="44"/>
             <w:lang w:val="en-US"/>
           </w:rPr>
-          <w:t>@</w:t>
-        </w:r>
-        <w:r>
-          <w:rPr>
-            <w:rStyle w:val="Style14"/>
-            <w:rFonts w:cs="Bookman Old Style" w:ascii="Bookman Old Style" w:hAnsi="Bookman Old Style"/>
-            <w:color w:val="000000"/>
-            <w:sz w:val="44"/>
-            <w:szCs w:val="44"/>
-            <w:lang w:val="en-US"/>
-          </w:rPr>
-          <w:t>nadomofone.ru</w:t>
+          <w:t>@nadomofone.ru</w:t>
         </w:r>
       </w:hyperlink>
     </w:p>
@@ -636,13 +842,15 @@
     <w:qFormat/>
     <w:pPr>
       <w:widowControl/>
+      <w:bidi w:val="0"/>
+      <w:jc w:val="left"/>
     </w:pPr>
     <w:rPr>
       <w:rFonts w:ascii="Calibri" w:hAnsi="Calibri" w:eastAsia="Calibri" w:cs="Times New Roman"/>
-      <w:color w:val="auto"/>
+      <w:color w:val="00000A"/>
       <w:sz w:val="22"/>
       <w:szCs w:val="22"/>
-      <w:lang w:val="ru-RU" w:bidi="ar-SA" w:eastAsia="zh-CN"/>
+      <w:lang w:val="ru-RU" w:eastAsia="zh-CN" w:bidi="ar-SA"/>
     </w:rPr>
   </w:style>
   <w:style w:type="paragraph" w:styleId="Style22">

</xml_diff>